<commit_message>
feat: WB1 report: JESUS THANK YOU JESUS HALLELUJAH
</commit_message>
<xml_diff>
--- a/31WB/l1/КНТ-122_Онищенко_Варіант-19_Лаба1.docx
+++ b/31WB/l1/КНТ-122_Онищенко_Варіант-19_Лаба1.docx
@@ -451,6 +451,9 @@
     <w:p>
       <w:pPr>
         <w:pStyle w:val="P"/>
+        <w:rPr>
+          <w:lang w:val="en-US"/>
+        </w:rPr>
       </w:pPr>
     </w:p>
     <w:p>
@@ -458,6 +461,50 @@
         <w:pStyle w:val="H2"/>
       </w:pPr>
       <w:r>
+        <w:t>Мета</w:t>
+      </w:r>
+    </w:p>
+    <w:p>
+      <w:pPr>
+        <w:pStyle w:val="P"/>
+      </w:pPr>
+    </w:p>
+    <w:p>
+      <w:pPr>
+        <w:pStyle w:val="P"/>
+        <w:rPr>
+          <w:lang w:val="en-US"/>
+        </w:rPr>
+      </w:pPr>
+      <w:r>
+        <w:t xml:space="preserve">Ознайомитися із загальною структурою </w:t>
+      </w:r>
+      <w:r>
+        <w:rPr>
+          <w:lang w:val="en-US"/>
+        </w:rPr>
+        <w:t xml:space="preserve">HTML </w:t>
+      </w:r>
+      <w:r>
+        <w:t xml:space="preserve">документа, відформатувати підготовлені для сайту тексти згідно поточних стандартів мови </w:t>
+      </w:r>
+      <w:r>
+        <w:rPr>
+          <w:lang w:val="en-US"/>
+        </w:rPr>
+        <w:t>HTML.</w:t>
+      </w:r>
+    </w:p>
+    <w:p>
+      <w:pPr>
+        <w:pStyle w:val="P"/>
+      </w:pPr>
+    </w:p>
+    <w:p>
+      <w:pPr>
+        <w:pStyle w:val="H2"/>
+      </w:pPr>
+      <w:r>
         <w:t>Завдання</w:t>
       </w:r>
     </w:p>
@@ -466,7 +513,740 @@
         <w:pStyle w:val="H2"/>
       </w:pPr>
       <w:r>
+        <w:t>Результати</w:t>
+      </w:r>
+    </w:p>
+    <w:p>
+      <w:pPr>
+        <w:pStyle w:val="H3"/>
+      </w:pPr>
+      <w:r>
+        <w:t xml:space="preserve">Код </w:t>
+      </w:r>
+    </w:p>
+    <w:p>
+      <w:pPr>
+        <w:pStyle w:val="H3"/>
+      </w:pPr>
+      <w:r>
+        <w:t xml:space="preserve">Вигляд </w:t>
+      </w:r>
+    </w:p>
+    <w:p>
+      <w:pPr>
+        <w:pStyle w:val="H2"/>
+        <w:rPr>
+          <w:lang w:val="en-US"/>
+        </w:rPr>
+      </w:pPr>
+      <w:r>
         <w:t>Висновки</w:t>
+      </w:r>
+    </w:p>
+    <w:p>
+      <w:pPr>
+        <w:pStyle w:val="P"/>
+        <w:rPr>
+          <w:lang w:val="en-US"/>
+        </w:rPr>
+      </w:pPr>
+    </w:p>
+    <w:p>
+      <w:pPr>
+        <w:pStyle w:val="P"/>
+        <w:rPr>
+          <w:lang w:val="en-US"/>
+        </w:rPr>
+      </w:pPr>
+      <w:r>
+        <w:t>По виконанню роботи ми о</w:t>
+      </w:r>
+      <w:r>
+        <w:rPr>
+          <w:lang w:val="en-US"/>
+        </w:rPr>
+        <w:t>знайоми</w:t>
+      </w:r>
+      <w:r>
+        <w:t>л</w:t>
+      </w:r>
+      <w:r>
+        <w:rPr>
+          <w:lang w:val="en-US"/>
+        </w:rPr>
+        <w:t>ися із загальною структурою HTML документа, відформатува</w:t>
+      </w:r>
+      <w:r>
+        <w:t>л</w:t>
+      </w:r>
+      <w:r>
+        <w:rPr>
+          <w:lang w:val="en-US"/>
+        </w:rPr>
+        <w:t>и підготовлені для сайту тексти згідно поточних стандартів мови HTML.</w:t>
+      </w:r>
+    </w:p>
+    <w:p>
+      <w:pPr>
+        <w:pStyle w:val="P"/>
+        <w:rPr>
+          <w:lang w:val="en-US"/>
+        </w:rPr>
+      </w:pPr>
+    </w:p>
+    <w:p>
+      <w:pPr>
+        <w:pStyle w:val="H2"/>
+      </w:pPr>
+      <w:r>
+        <w:t>Контрольні питання</w:t>
+      </w:r>
+    </w:p>
+    <w:p>
+      <w:pPr>
+        <w:pStyle w:val="H3"/>
+      </w:pPr>
+      <w:r>
+        <w:t xml:space="preserve">Які інструменти роботи з </w:t>
+      </w:r>
+      <w:r>
+        <w:rPr>
+          <w:lang w:val="en-US"/>
+        </w:rPr>
+        <w:t xml:space="preserve">HTML </w:t>
+      </w:r>
+      <w:r>
+        <w:t>кодом?</w:t>
+      </w:r>
+    </w:p>
+    <w:p>
+      <w:pPr>
+        <w:pStyle w:val="P"/>
+      </w:pPr>
+    </w:p>
+    <w:p>
+      <w:pPr>
+        <w:pStyle w:val="P"/>
+      </w:pPr>
+      <w:r>
+        <w:rPr>
+          <w:lang w:val="en-US"/>
+        </w:rPr>
+        <w:t xml:space="preserve">HTML </w:t>
+      </w:r>
+      <w:r>
+        <w:t>– текстовий файл, тому текстовий редактор або інструменти розробника браузеру.</w:t>
+      </w:r>
+    </w:p>
+    <w:p>
+      <w:pPr>
+        <w:pStyle w:val="P"/>
+      </w:pPr>
+    </w:p>
+    <w:p>
+      <w:pPr>
+        <w:pStyle w:val="H3"/>
+      </w:pPr>
+      <w:r>
+        <w:t xml:space="preserve">Яка структура </w:t>
+      </w:r>
+      <w:r>
+        <w:rPr>
+          <w:lang w:val="en-US"/>
+        </w:rPr>
+        <w:t xml:space="preserve">HTML </w:t>
+      </w:r>
+      <w:r>
+        <w:t>документа?</w:t>
+      </w:r>
+    </w:p>
+    <w:p>
+      <w:pPr>
+        <w:pStyle w:val="P"/>
+      </w:pPr>
+    </w:p>
+    <w:p>
+      <w:pPr>
+        <w:pStyle w:val="P"/>
+        <w:rPr>
+          <w:lang w:val="en-US"/>
+        </w:rPr>
+      </w:pPr>
+      <w:r>
+        <w:lastRenderedPageBreak/>
+        <w:t xml:space="preserve">Оголошення типу документу </w:t>
+      </w:r>
+      <w:r>
+        <w:rPr>
+          <w:rStyle w:val="CodeChar"/>
+        </w:rPr>
+        <w:t>&lt;!DOCTYPE html&gt;</w:t>
+      </w:r>
+      <w:r>
+        <w:t>,</w:t>
+      </w:r>
+      <w:r>
+        <w:rPr>
+          <w:rStyle w:val="CodeChar"/>
+        </w:rPr>
+        <w:t xml:space="preserve"> </w:t>
+      </w:r>
+      <w:r>
+        <w:t xml:space="preserve">кореневий елемент </w:t>
+      </w:r>
+      <w:r>
+        <w:rPr>
+          <w:rStyle w:val="CodeChar"/>
+        </w:rPr>
+        <w:t>&lt;html&gt;&lt;/html&gt;</w:t>
+      </w:r>
+      <w:r>
+        <w:rPr>
+          <w:lang w:val="en-US"/>
+        </w:rPr>
+        <w:t xml:space="preserve">, </w:t>
+      </w:r>
+      <w:r>
+        <w:t xml:space="preserve">секція голови </w:t>
+      </w:r>
+      <w:r>
+        <w:rPr>
+          <w:rStyle w:val="CodeChar"/>
+        </w:rPr>
+        <w:t>&lt;head&gt;&lt;/head&gt;</w:t>
+      </w:r>
+      <w:r>
+        <w:rPr>
+          <w:lang w:val="en-US"/>
+        </w:rPr>
+        <w:t xml:space="preserve">: </w:t>
+      </w:r>
+      <w:r>
+        <w:t xml:space="preserve">тут </w:t>
+      </w:r>
+      <w:r>
+        <w:rPr>
+          <w:rStyle w:val="CodeChar"/>
+        </w:rPr>
+        <w:t>&lt;title&gt;назваСторінки&lt;/title&gt;</w:t>
+      </w:r>
+      <w:r>
+        <w:rPr>
+          <w:lang w:val="en-US"/>
+        </w:rPr>
+        <w:t xml:space="preserve"> </w:t>
+      </w:r>
+      <w:r>
+        <w:t xml:space="preserve">і </w:t>
+      </w:r>
+      <w:r>
+        <w:rPr>
+          <w:rStyle w:val="CodeChar"/>
+        </w:rPr>
+        <w:t>&lt;meta /&gt;</w:t>
+      </w:r>
+      <w:r>
+        <w:rPr>
+          <w:lang w:val="en-US"/>
+        </w:rPr>
+        <w:t xml:space="preserve"> </w:t>
+      </w:r>
+      <w:r>
+        <w:t xml:space="preserve">теги; секція тіла </w:t>
+      </w:r>
+      <w:r>
+        <w:rPr>
+          <w:rStyle w:val="CodeChar"/>
+        </w:rPr>
+        <w:t>&lt;body&gt;&lt;/body&gt;</w:t>
+      </w:r>
+      <w:r>
+        <w:rPr>
+          <w:lang w:val="en-US"/>
+        </w:rPr>
+        <w:t xml:space="preserve">: </w:t>
+      </w:r>
+      <w:r>
+        <w:t>тут вміст сторінки тегами форматування.</w:t>
+      </w:r>
+    </w:p>
+    <w:p>
+      <w:pPr>
+        <w:pStyle w:val="P"/>
+        <w:rPr>
+          <w:lang w:val="en-US"/>
+        </w:rPr>
+      </w:pPr>
+    </w:p>
+    <w:p>
+      <w:pPr>
+        <w:pStyle w:val="Code"/>
+      </w:pPr>
+      <w:r>
+        <w:t>&lt;!DOCTYPE html&gt;</w:t>
+      </w:r>
+    </w:p>
+    <w:p>
+      <w:pPr>
+        <w:pStyle w:val="Code"/>
+      </w:pPr>
+      <w:r>
+        <w:t>&lt;html lang="uk"&gt;</w:t>
+      </w:r>
+    </w:p>
+    <w:p>
+      <w:pPr>
+        <w:pStyle w:val="Code"/>
+      </w:pPr>
+      <w:r>
+        <w:t xml:space="preserve">  &lt;head&gt;</w:t>
+      </w:r>
+    </w:p>
+    <w:p>
+      <w:pPr>
+        <w:pStyle w:val="Code"/>
+      </w:pPr>
+      <w:r>
+        <w:t xml:space="preserve">    &lt;meta charset="UTF-8" /&gt;</w:t>
+      </w:r>
+    </w:p>
+    <w:p>
+      <w:pPr>
+        <w:pStyle w:val="Code"/>
+      </w:pPr>
+      <w:r>
+        <w:t xml:space="preserve">    &lt;meta name="viewport" content="width=device-width, initial-scale=1.0" /&gt;</w:t>
+      </w:r>
+    </w:p>
+    <w:p>
+      <w:pPr>
+        <w:pStyle w:val="Code"/>
+      </w:pPr>
+      <w:r>
+        <w:t xml:space="preserve">    &lt;title&gt;</w:t>
+      </w:r>
+    </w:p>
+    <w:p>
+      <w:pPr>
+        <w:pStyle w:val="Code"/>
+      </w:pPr>
+      <w:r>
+        <w:t xml:space="preserve">     </w:t>
+      </w:r>
+      <w:r>
+        <w:rPr>
+          <w:b/>
+          <w:bCs/>
+        </w:rPr>
+        <w:t xml:space="preserve"> бо “Кожен хто покличе ГОСПОДНЄ Ім’я буде врятований.”</w:t>
+      </w:r>
+      <w:r>
+        <w:t xml:space="preserve"> (Римляни</w:t>
+      </w:r>
+      <w:r>
+        <w:rPr>
+          <w:lang w:val="uk-UA"/>
+        </w:rPr>
+        <w:t xml:space="preserve"> </w:t>
+      </w:r>
+      <w:r>
+        <w:t xml:space="preserve">10:13) </w:t>
+      </w:r>
+      <w:r>
+        <w:rPr>
+          <w:rFonts w:ascii="Segoe UI Emoji" w:hAnsi="Segoe UI Emoji" w:cs="Segoe UI Emoji"/>
+        </w:rPr>
+        <w:t>✝️</w:t>
+      </w:r>
+    </w:p>
+    <w:p>
+      <w:pPr>
+        <w:pStyle w:val="Code"/>
+      </w:pPr>
+      <w:r>
+        <w:t xml:space="preserve">    &lt;/title&gt;</w:t>
+      </w:r>
+    </w:p>
+    <w:p>
+      <w:pPr>
+        <w:pStyle w:val="Code"/>
+      </w:pPr>
+      <w:r>
+        <w:t xml:space="preserve">  &lt;/head&gt;</w:t>
+      </w:r>
+    </w:p>
+    <w:p>
+      <w:pPr>
+        <w:pStyle w:val="Code"/>
+      </w:pPr>
+      <w:r>
+        <w:t xml:space="preserve">  &lt;body&gt;</w:t>
+      </w:r>
+    </w:p>
+    <w:p>
+      <w:pPr>
+        <w:pStyle w:val="Code"/>
+      </w:pPr>
+      <w:r>
+        <w:t xml:space="preserve">    &lt;h1&gt;</w:t>
+      </w:r>
+    </w:p>
+    <w:p>
+      <w:pPr>
+        <w:pStyle w:val="Code"/>
+      </w:pPr>
+      <w:r>
+        <w:t xml:space="preserve">      &lt;strong</w:t>
+      </w:r>
+    </w:p>
+    <w:p>
+      <w:pPr>
+        <w:pStyle w:val="Code"/>
+      </w:pPr>
+      <w:r>
+        <w:t xml:space="preserve">        &gt;</w:t>
+      </w:r>
+      <w:r>
+        <w:rPr>
+          <w:b/>
+          <w:bCs/>
+        </w:rPr>
+        <w:t>Так бо Бог полюбив світ, що дав Сина Свого Однородженого, щоб кожен,</w:t>
+      </w:r>
+      <w:r>
+        <w:rPr>
+          <w:b/>
+          <w:bCs/>
+          <w:lang w:val="uk-UA"/>
+        </w:rPr>
+        <w:t xml:space="preserve"> </w:t>
+      </w:r>
+      <w:r>
+        <w:rPr>
+          <w:b/>
+          <w:bCs/>
+        </w:rPr>
+        <w:t xml:space="preserve">хто вірує в Нього, не згинув, але мав життя </w:t>
+      </w:r>
+      <w:proofErr w:type="gramStart"/>
+      <w:r>
+        <w:rPr>
+          <w:b/>
+          <w:bCs/>
+        </w:rPr>
+        <w:t>вічне.</w:t>
+      </w:r>
+      <w:r>
+        <w:t>&lt;</w:t>
+      </w:r>
+      <w:proofErr w:type="gramEnd"/>
+      <w:r>
+        <w:t>/strong&gt;</w:t>
+      </w:r>
+    </w:p>
+    <w:p>
+      <w:pPr>
+        <w:pStyle w:val="Code"/>
+      </w:pPr>
+      <w:r>
+        <w:t xml:space="preserve">      (&lt;a href="https://bolls.life/UTT/43/3/16/"&gt;Йоан 3:16&lt;/a&gt;) </w:t>
+      </w:r>
+      <w:r>
+        <w:rPr>
+          <w:rFonts w:ascii="Segoe UI Emoji" w:hAnsi="Segoe UI Emoji" w:cs="Segoe UI Emoji"/>
+        </w:rPr>
+        <w:t>✝️</w:t>
+      </w:r>
+    </w:p>
+    <w:p>
+      <w:pPr>
+        <w:pStyle w:val="Code"/>
+      </w:pPr>
+      <w:r>
+        <w:t xml:space="preserve">    &lt;/h1&gt;</w:t>
+      </w:r>
+    </w:p>
+    <w:p>
+      <w:pPr>
+        <w:pStyle w:val="Code"/>
+      </w:pPr>
+      <w:r>
+        <w:t xml:space="preserve">  &lt;/body&gt;</w:t>
+      </w:r>
+    </w:p>
+    <w:p>
+      <w:pPr>
+        <w:pStyle w:val="Code"/>
+      </w:pPr>
+      <w:r>
+        <w:t>&lt;/html&gt;</w:t>
+      </w:r>
+    </w:p>
+    <w:p>
+      <w:pPr>
+        <w:pStyle w:val="P"/>
+      </w:pPr>
+    </w:p>
+    <w:p>
+      <w:pPr>
+        <w:pStyle w:val="H3"/>
+        <w:rPr>
+          <w:lang w:val="en-US"/>
+        </w:rPr>
+      </w:pPr>
+      <w:r>
+        <w:t xml:space="preserve">Які теги визначають структуру </w:t>
+      </w:r>
+      <w:r>
+        <w:rPr>
+          <w:lang w:val="en-US"/>
+        </w:rPr>
+        <w:t xml:space="preserve">HTML </w:t>
+      </w:r>
+      <w:r>
+        <w:t>документа?</w:t>
+      </w:r>
+    </w:p>
+    <w:p>
+      <w:pPr>
+        <w:pStyle w:val="P"/>
+        <w:rPr>
+          <w:lang w:val="en-US"/>
+        </w:rPr>
+      </w:pPr>
+    </w:p>
+    <w:p>
+      <w:pPr>
+        <w:pStyle w:val="Code"/>
+      </w:pPr>
+      <w:r>
+        <w:t>main, section, article</w:t>
+      </w:r>
+    </w:p>
+    <w:p>
+      <w:pPr>
+        <w:pStyle w:val="P"/>
+        <w:rPr>
+          <w:lang w:val="en-US"/>
+        </w:rPr>
+      </w:pPr>
+    </w:p>
+    <w:p>
+      <w:pPr>
+        <w:pStyle w:val="H3"/>
+      </w:pPr>
+      <w:r>
+        <w:t>Який формат запису тегів?</w:t>
+      </w:r>
+    </w:p>
+    <w:p>
+      <w:pPr>
+        <w:pStyle w:val="P"/>
+      </w:pPr>
+    </w:p>
+    <w:p>
+      <w:pPr>
+        <w:pStyle w:val="P"/>
+        <w:rPr>
+          <w:rStyle w:val="CodeChar"/>
+          <w:lang w:val="uk-UA"/>
+        </w:rPr>
+      </w:pPr>
+      <w:r>
+        <w:rPr>
+          <w:rStyle w:val="CodeChar"/>
+        </w:rPr>
+        <w:t>&lt;назваТегу&gt;&lt;/назваТегу&gt;</w:t>
+      </w:r>
+      <w:r>
+        <w:rPr>
+          <w:lang w:val="en-US"/>
+        </w:rPr>
+        <w:t xml:space="preserve"> </w:t>
+      </w:r>
+      <w:r>
+        <w:t xml:space="preserve">або </w:t>
+      </w:r>
+      <w:r>
+        <w:rPr>
+          <w:rStyle w:val="CodeChar"/>
+        </w:rPr>
+        <w:t>&lt;назваТегу /&gt;</w:t>
+      </w:r>
+    </w:p>
+    <w:p>
+      <w:pPr>
+        <w:pStyle w:val="P"/>
+      </w:pPr>
+    </w:p>
+    <w:p>
+      <w:pPr>
+        <w:pStyle w:val="H3"/>
+      </w:pPr>
+      <w:r>
+        <w:t>Які правила формування назви сторінки?</w:t>
+      </w:r>
+    </w:p>
+    <w:p>
+      <w:pPr>
+        <w:pStyle w:val="P"/>
+      </w:pPr>
+    </w:p>
+    <w:p>
+      <w:pPr>
+        <w:pStyle w:val="P"/>
+      </w:pPr>
+      <w:r>
+        <w:t>Чітка, коротка, інформативна.</w:t>
+      </w:r>
+    </w:p>
+    <w:p>
+      <w:pPr>
+        <w:pStyle w:val="P"/>
+      </w:pPr>
+    </w:p>
+    <w:p>
+      <w:pPr>
+        <w:pStyle w:val="H3"/>
+        <w:rPr>
+          <w:lang w:val="en-US"/>
+        </w:rPr>
+      </w:pPr>
+      <w:r>
+        <w:t>Які основні елементи форматування тексту?</w:t>
+      </w:r>
+    </w:p>
+    <w:p>
+      <w:pPr>
+        <w:pStyle w:val="P"/>
+        <w:rPr>
+          <w:lang w:val="en-US"/>
+        </w:rPr>
+      </w:pPr>
+    </w:p>
+    <w:p>
+      <w:pPr>
+        <w:pStyle w:val="Code"/>
+      </w:pPr>
+      <w:r>
+        <w:t>strong, a, p</w:t>
+      </w:r>
+    </w:p>
+    <w:p>
+      <w:pPr>
+        <w:pStyle w:val="P"/>
+        <w:rPr>
+          <w:lang w:val="en-US"/>
+        </w:rPr>
+      </w:pPr>
+    </w:p>
+    <w:p>
+      <w:pPr>
+        <w:pStyle w:val="H3"/>
+        <w:rPr>
+          <w:lang w:val="en-US"/>
+        </w:rPr>
+      </w:pPr>
+      <w:r>
+        <w:t>В чому відмінність відображення тегів фізичного і логічного форматування?</w:t>
+      </w:r>
+    </w:p>
+    <w:p>
+      <w:pPr>
+        <w:pStyle w:val="P"/>
+        <w:rPr>
+          <w:lang w:val="en-US"/>
+        </w:rPr>
+      </w:pPr>
+    </w:p>
+    <w:p>
+      <w:pPr>
+        <w:pStyle w:val="P"/>
+      </w:pPr>
+      <w:r>
+        <w:t>Фізичне форматування просто для стилів, логічне – для передання значення.</w:t>
+      </w:r>
+    </w:p>
+    <w:p>
+      <w:pPr>
+        <w:pStyle w:val="P"/>
+        <w:rPr>
+          <w:lang w:val="en-US"/>
+        </w:rPr>
+      </w:pPr>
+    </w:p>
+    <w:p>
+      <w:pPr>
+        <w:pStyle w:val="H3"/>
+      </w:pPr>
+      <w:r>
+        <w:t xml:space="preserve">Які вимоги до створення </w:t>
+      </w:r>
+      <w:r>
+        <w:rPr>
+          <w:lang w:val="en-US"/>
+        </w:rPr>
+        <w:t xml:space="preserve">HTML </w:t>
+      </w:r>
+      <w:r>
+        <w:t xml:space="preserve">документа згідно </w:t>
+      </w:r>
+      <w:r>
+        <w:rPr>
+          <w:lang w:val="en-US"/>
+        </w:rPr>
+        <w:t>XHTML 1.0?</w:t>
+      </w:r>
+    </w:p>
+    <w:p>
+      <w:pPr>
+        <w:pStyle w:val="P"/>
+      </w:pPr>
+    </w:p>
+    <w:p>
+      <w:pPr>
+        <w:pStyle w:val="P"/>
+      </w:pPr>
+      <w:r>
+        <w:t xml:space="preserve">Оголошення типу документу, атрибути у лапках, теги маленькими літерами, одинарні теги мають закриватися, </w:t>
+      </w:r>
+      <w:r>
+        <w:t>використовуване кодування символів має бути оголошене</w:t>
+      </w:r>
+      <w:r>
+        <w:t>.</w:t>
+      </w:r>
+    </w:p>
+    <w:p>
+      <w:pPr>
+        <w:pStyle w:val="P"/>
+      </w:pPr>
+    </w:p>
+    <w:p>
+      <w:pPr>
+        <w:pStyle w:val="H3"/>
+      </w:pPr>
+      <w:r>
+        <w:t xml:space="preserve">Для чого вказувати </w:t>
+      </w:r>
+      <w:r>
+        <w:rPr>
+          <w:lang w:val="en-US"/>
+        </w:rPr>
+        <w:t>DTD?</w:t>
+      </w:r>
+    </w:p>
+    <w:p>
+      <w:pPr>
+        <w:pStyle w:val="P"/>
+      </w:pPr>
+    </w:p>
+    <w:p>
+      <w:pPr>
+        <w:pStyle w:val="P"/>
+      </w:pPr>
+      <w:r>
+        <w:t>Аби браузер розумів тип файлу.</w:t>
       </w:r>
     </w:p>
     <w:sectPr>
@@ -482,6 +1262,92 @@
 <file path=word/numbering.xml><?xml version="1.0" encoding="utf-8"?>
 <w:numbering xmlns:wpc="http://schemas.microsoft.com/office/word/2010/wordprocessingCanvas" xmlns:cx="http://schemas.microsoft.com/office/drawing/2014/chartex" xmlns:cx1="http://schemas.microsoft.com/office/drawing/2015/9/8/chartex" xmlns:cx2="http://schemas.microsoft.com/office/drawing/2015/10/21/chartex" xmlns:cx3="http://schemas.microsoft.com/office/drawing/2016/5/9/chartex" xmlns:cx4="http://schemas.microsoft.com/office/drawing/2016/5/10/chartex" xmlns:cx5="http://schemas.microsoft.com/office/drawing/2016/5/11/chartex" xmlns:cx6="http://schemas.microsoft.com/office/drawing/2016/5/12/chartex" xmlns:cx7="http://schemas.microsoft.com/office/drawing/2016/5/13/chartex" xmlns:cx8="http://schemas.microsoft.com/office/drawing/2016/5/14/chartex" xmlns:mc="http://schemas.openxmlformats.org/markup-compatibility/2006" xmlns:aink="http://schemas.microsoft.com/office/drawing/2016/ink" xmlns:am3d="http://schemas.microsoft.com/office/drawing/2017/model3d" xmlns:o="urn:schemas-microsoft-com:office:office" xmlns:oel="http://schemas.microsoft.com/office/2019/extlst" xmlns:r="http://schemas.openxmlformats.org/officeDocument/2006/relationships" xmlns:m="http://schemas.openxmlformats.org/officeDocument/2006/math" xmlns:v="urn:schemas-microsoft-com:vml" xmlns:wp14="http://schemas.microsoft.com/office/word/2010/wordprocessingDrawing" xmlns:wp="http://schemas.openxmlformats.org/drawingml/2006/wordprocessingDrawing" xmlns:w10="urn:schemas-microsoft-com:office:word" xmlns:w="http://schemas.openxmlformats.org/wordprocessingml/2006/main" xmlns:w14="http://schemas.microsoft.com/office/word/2010/wordml" xmlns:w15="http://schemas.microsoft.com/office/word/2012/wordml" xmlns:w16cex="http://schemas.microsoft.com/office/word/2018/wordml/cex" xmlns:w16cid="http://schemas.microsoft.com/office/word/2016/wordml/cid" xmlns:w16="http://schemas.microsoft.com/office/word/2018/wordml" xmlns:w16du="http://schemas.microsoft.com/office/word/2023/wordml/word16du" xmlns:w16sdtdh="http://schemas.microsoft.com/office/word/2020/wordml/sdtdatahash" xmlns:w16se="http://schemas.microsoft.com/office/word/2015/wordml/symex" xmlns:wpg="http://schemas.microsoft.com/office/word/2010/wordprocessingGroup" xmlns:wpi="http://schemas.microsoft.com/office/word/2010/wordprocessingInk" xmlns:wne="http://schemas.microsoft.com/office/word/2006/wordml" xmlns:wps="http://schemas.microsoft.com/office/word/2010/wordprocessingShape" mc:Ignorable="w14 w15 w16se w16cid w16 w16cex w16sdtdh w16du wp14">
   <w:abstractNum w:abstractNumId="0" w15:restartNumberingAfterBreak="0">
+    <w:nsid w:val="6CC92246"/>
+    <w:multiLevelType w:val="multilevel"/>
+    <w:tmpl w:val="0422001D"/>
+    <w:lvl w:ilvl="0">
+      <w:start w:val="1"/>
+      <w:numFmt w:val="decimal"/>
+      <w:lvlText w:val="%1)"/>
+      <w:lvlJc w:val="left"/>
+      <w:pPr>
+        <w:ind w:left="360" w:hanging="360"/>
+      </w:pPr>
+    </w:lvl>
+    <w:lvl w:ilvl="1">
+      <w:start w:val="1"/>
+      <w:numFmt w:val="lowerLetter"/>
+      <w:lvlText w:val="%2)"/>
+      <w:lvlJc w:val="left"/>
+      <w:pPr>
+        <w:ind w:left="720" w:hanging="360"/>
+      </w:pPr>
+    </w:lvl>
+    <w:lvl w:ilvl="2">
+      <w:start w:val="1"/>
+      <w:numFmt w:val="lowerRoman"/>
+      <w:lvlText w:val="%3)"/>
+      <w:lvlJc w:val="left"/>
+      <w:pPr>
+        <w:ind w:left="1080" w:hanging="360"/>
+      </w:pPr>
+    </w:lvl>
+    <w:lvl w:ilvl="3">
+      <w:start w:val="1"/>
+      <w:numFmt w:val="decimal"/>
+      <w:lvlText w:val="(%4)"/>
+      <w:lvlJc w:val="left"/>
+      <w:pPr>
+        <w:ind w:left="1440" w:hanging="360"/>
+      </w:pPr>
+    </w:lvl>
+    <w:lvl w:ilvl="4">
+      <w:start w:val="1"/>
+      <w:numFmt w:val="lowerLetter"/>
+      <w:lvlText w:val="(%5)"/>
+      <w:lvlJc w:val="left"/>
+      <w:pPr>
+        <w:ind w:left="1800" w:hanging="360"/>
+      </w:pPr>
+    </w:lvl>
+    <w:lvl w:ilvl="5">
+      <w:start w:val="1"/>
+      <w:numFmt w:val="lowerRoman"/>
+      <w:lvlText w:val="(%6)"/>
+      <w:lvlJc w:val="left"/>
+      <w:pPr>
+        <w:ind w:left="2160" w:hanging="360"/>
+      </w:pPr>
+    </w:lvl>
+    <w:lvl w:ilvl="6">
+      <w:start w:val="1"/>
+      <w:numFmt w:val="decimal"/>
+      <w:lvlText w:val="%7."/>
+      <w:lvlJc w:val="left"/>
+      <w:pPr>
+        <w:ind w:left="2520" w:hanging="360"/>
+      </w:pPr>
+    </w:lvl>
+    <w:lvl w:ilvl="7">
+      <w:start w:val="1"/>
+      <w:numFmt w:val="lowerLetter"/>
+      <w:lvlText w:val="%8."/>
+      <w:lvlJc w:val="left"/>
+      <w:pPr>
+        <w:ind w:left="2880" w:hanging="360"/>
+      </w:pPr>
+    </w:lvl>
+    <w:lvl w:ilvl="8">
+      <w:start w:val="1"/>
+      <w:numFmt w:val="lowerRoman"/>
+      <w:lvlText w:val="%9."/>
+      <w:lvlJc w:val="left"/>
+      <w:pPr>
+        <w:ind w:left="3240" w:hanging="360"/>
+      </w:pPr>
+    </w:lvl>
+  </w:abstractNum>
+  <w:abstractNum w:abstractNumId="1" w15:restartNumberingAfterBreak="0">
     <w:nsid w:val="795D4379"/>
     <w:multiLevelType w:val="hybridMultilevel"/>
     <w:tmpl w:val="C21A163C"/>
@@ -594,6 +1460,9 @@
     </w:lvl>
   </w:abstractNum>
   <w:num w:numId="1" w16cid:durableId="1471048762">
+    <w:abstractNumId w:val="1"/>
+  </w:num>
+  <w:num w:numId="2" w16cid:durableId="1174301598">
     <w:abstractNumId w:val="0"/>
   </w:num>
 </w:numbering>
@@ -1069,7 +1938,6 @@
   <w:style w:type="character" w:default="1" w:styleId="DefaultParagraphFont">
     <w:name w:val="Default Paragraph Font"/>
     <w:uiPriority w:val="1"/>
-    <w:semiHidden/>
     <w:unhideWhenUsed/>
   </w:style>
   <w:style w:type="table" w:default="1" w:styleId="TableNormal">

</xml_diff>

<commit_message>
feat: some astro: JESUS THANK YOU JESUS HALLELUJAH
</commit_message>
<xml_diff>
--- a/31WB/l1/КНТ-122_Онищенко_Варіант-19_Лаба1.docx
+++ b/31WB/l1/КНТ-122_Онищенко_Варіант-19_Лаба1.docx
@@ -1017,9 +1017,18 @@
     </w:p>
     <w:p>
       <w:pPr>
-        <w:pStyle w:val="Code"/>
-      </w:pPr>
-      <w:r>
+        <w:pStyle w:val="P"/>
+        <w:rPr>
+          <w:rStyle w:val="CodeChar"/>
+        </w:rPr>
+      </w:pPr>
+      <w:r>
+        <w:t xml:space="preserve">Основні семантичні елементи: </w:t>
+      </w:r>
+      <w:r>
+        <w:rPr>
+          <w:rStyle w:val="CodeChar"/>
+        </w:rPr>
         <w:t>main, section, article</w:t>
       </w:r>
     </w:p>
@@ -1097,6 +1106,7 @@
         <w:pStyle w:val="P"/>
       </w:pPr>
       <w:r>
+        <w:lastRenderedPageBreak/>
         <w:t>Чітка, коротка, інформативна.</w:t>
       </w:r>
     </w:p>
@@ -1119,16 +1129,22 @@
     <w:p>
       <w:pPr>
         <w:pStyle w:val="P"/>
-        <w:rPr>
-          <w:lang w:val="en-US"/>
-        </w:rPr>
-      </w:pPr>
-    </w:p>
-    <w:p>
-      <w:pPr>
-        <w:pStyle w:val="Code"/>
-      </w:pPr>
-      <w:r>
+      </w:pPr>
+    </w:p>
+    <w:p>
+      <w:pPr>
+        <w:pStyle w:val="P"/>
+        <w:rPr>
+          <w:rStyle w:val="CodeChar"/>
+        </w:rPr>
+      </w:pPr>
+      <w:r>
+        <w:t xml:space="preserve">Основні елементи форматування: </w:t>
+      </w:r>
+      <w:r>
+        <w:rPr>
+          <w:rStyle w:val="CodeChar"/>
+        </w:rPr>
         <w:t>strong, a, p</w:t>
       </w:r>
     </w:p>
@@ -2457,7 +2473,11 @@
     <w:next w:val="P"/>
     <w:link w:val="CodeChar"/>
     <w:qFormat/>
-    <w:rsid w:val="00D5299D"/>
+    <w:rsid w:val="00E70C86"/>
+    <w:pPr>
+      <w:spacing w:line="240" w:lineRule="auto"/>
+      <w:ind w:firstLine="0"/>
+    </w:pPr>
     <w:rPr>
       <w:rFonts w:ascii="Consolas" w:hAnsi="Consolas" w:cs="Cascadia Code"/>
       <w:color w:val="1F3864" w:themeColor="accent1" w:themeShade="80"/>
@@ -2470,7 +2490,7 @@
     <w:name w:val="Code Char"/>
     <w:basedOn w:val="DefaultParagraphFont"/>
     <w:link w:val="Code"/>
-    <w:rsid w:val="00D5299D"/>
+    <w:rsid w:val="00E70C86"/>
     <w:rPr>
       <w:rFonts w:ascii="Consolas" w:eastAsia="Times New Roman" w:hAnsi="Consolas" w:cs="Cascadia Code"/>
       <w:color w:val="1F3864" w:themeColor="accent1" w:themeShade="80"/>

</xml_diff>

<commit_message>
feat: WB page making: JESUS THANK YOU LORD JESUS CHRIST our HOLY LORD GOD ALMIGHTY HALLELUJAH JESUS THANK YOU LORD JESUS HALLELUJAH AMEN
</commit_message>
<xml_diff>
--- a/31WB/l1/КНТ-122_Онищенко_Варіант-19_Лаба1.docx
+++ b/31WB/l1/КНТ-122_Онищенко_Варіант-19_Лаба1.docx
@@ -93,21 +93,6 @@
           <w:b/>
         </w:rPr>
       </w:pPr>
-      <w:r>
-        <w:rPr>
-          <w:rFonts w:ascii="Segoe UI Symbol" w:hAnsi="Segoe UI Symbol" w:cs="Segoe UI Symbol"/>
-          <w:b/>
-        </w:rPr>
-        <w:t>♰</w:t>
-      </w:r>
-      <w:r>
-        <w:rPr>
-          <w:rFonts w:ascii="Segoe UI Symbol" w:hAnsi="Segoe UI Symbol" w:cs="Segoe UI Symbol"/>
-          <w:b/>
-          <w:lang w:val="en-US"/>
-        </w:rPr>
-        <w:t xml:space="preserve"> </w:t>
-      </w:r>
       <w:r>
         <w:rPr>
           <w:b/>
@@ -545,57 +530,6 @@
     </w:p>
     <w:p>
       <w:pPr>
-        <w:pStyle w:val="P"/>
-        <w:rPr>
-          <w:lang w:val="en-US"/>
-        </w:rPr>
-      </w:pPr>
-    </w:p>
-    <w:p>
-      <w:pPr>
-        <w:pStyle w:val="P"/>
-        <w:rPr>
-          <w:lang w:val="en-US"/>
-        </w:rPr>
-      </w:pPr>
-      <w:r>
-        <w:t>По виконанню роботи ми о</w:t>
-      </w:r>
-      <w:r>
-        <w:rPr>
-          <w:lang w:val="en-US"/>
-        </w:rPr>
-        <w:t>знайоми</w:t>
-      </w:r>
-      <w:r>
-        <w:t>л</w:t>
-      </w:r>
-      <w:r>
-        <w:rPr>
-          <w:lang w:val="en-US"/>
-        </w:rPr>
-        <w:t>ися із загальною структурою HTML документа, відформатува</w:t>
-      </w:r>
-      <w:r>
-        <w:t>л</w:t>
-      </w:r>
-      <w:r>
-        <w:rPr>
-          <w:lang w:val="en-US"/>
-        </w:rPr>
-        <w:t>и підготовлені для сайту тексти згідно поточних стандартів мови HTML.</w:t>
-      </w:r>
-    </w:p>
-    <w:p>
-      <w:pPr>
-        <w:pStyle w:val="P"/>
-        <w:rPr>
-          <w:lang w:val="en-US"/>
-        </w:rPr>
-      </w:pPr>
-    </w:p>
-    <w:p>
-      <w:pPr>
         <w:pStyle w:val="H2"/>
       </w:pPr>
       <w:r>
@@ -673,116 +607,116 @@
         </w:rPr>
       </w:pPr>
       <w:r>
+        <w:t xml:space="preserve">Оголошення типу документу </w:t>
+      </w:r>
+      <w:r>
+        <w:rPr>
+          <w:rStyle w:val="CodeChar"/>
+        </w:rPr>
+        <w:t>&lt;!DOCTYPE html&gt;</w:t>
+      </w:r>
+      <w:r>
+        <w:t>,</w:t>
+      </w:r>
+      <w:r>
+        <w:rPr>
+          <w:rStyle w:val="CodeChar"/>
+        </w:rPr>
+        <w:t xml:space="preserve"> </w:t>
+      </w:r>
+      <w:r>
+        <w:t xml:space="preserve">кореневий елемент </w:t>
+      </w:r>
+      <w:r>
+        <w:rPr>
+          <w:rStyle w:val="CodeChar"/>
+        </w:rPr>
+        <w:t>&lt;html&gt;&lt;/html&gt;</w:t>
+      </w:r>
+      <w:r>
+        <w:rPr>
+          <w:lang w:val="en-US"/>
+        </w:rPr>
+        <w:t xml:space="preserve">, </w:t>
+      </w:r>
+      <w:r>
+        <w:t xml:space="preserve">секція голови </w:t>
+      </w:r>
+      <w:r>
+        <w:rPr>
+          <w:rStyle w:val="CodeChar"/>
+        </w:rPr>
+        <w:t>&lt;head&gt;&lt;/head&gt;</w:t>
+      </w:r>
+      <w:r>
+        <w:rPr>
+          <w:lang w:val="en-US"/>
+        </w:rPr>
+        <w:t xml:space="preserve">: </w:t>
+      </w:r>
+      <w:r>
+        <w:t xml:space="preserve">тут </w:t>
+      </w:r>
+      <w:r>
+        <w:rPr>
+          <w:rStyle w:val="CodeChar"/>
+        </w:rPr>
+        <w:t>&lt;title&gt;назваСторінки&lt;/title&gt;</w:t>
+      </w:r>
+      <w:r>
+        <w:rPr>
+          <w:lang w:val="en-US"/>
+        </w:rPr>
+        <w:t xml:space="preserve"> </w:t>
+      </w:r>
+      <w:r>
+        <w:t xml:space="preserve">і </w:t>
+      </w:r>
+      <w:r>
+        <w:rPr>
+          <w:rStyle w:val="CodeChar"/>
+        </w:rPr>
+        <w:t>&lt;meta /&gt;</w:t>
+      </w:r>
+      <w:r>
+        <w:rPr>
+          <w:lang w:val="en-US"/>
+        </w:rPr>
+        <w:t xml:space="preserve"> </w:t>
+      </w:r>
+      <w:r>
+        <w:t xml:space="preserve">теги; секція тіла </w:t>
+      </w:r>
+      <w:r>
+        <w:rPr>
+          <w:rStyle w:val="CodeChar"/>
+        </w:rPr>
+        <w:t>&lt;body&gt;&lt;/body&gt;</w:t>
+      </w:r>
+      <w:r>
+        <w:rPr>
+          <w:lang w:val="en-US"/>
+        </w:rPr>
+        <w:t xml:space="preserve">: </w:t>
+      </w:r>
+      <w:r>
+        <w:t>тут вміст сторінки тегами форматування.</w:t>
+      </w:r>
+    </w:p>
+    <w:p>
+      <w:pPr>
+        <w:pStyle w:val="P"/>
+        <w:rPr>
+          <w:lang w:val="en-US"/>
+        </w:rPr>
+      </w:pPr>
+    </w:p>
+    <w:p>
+      <w:pPr>
+        <w:pStyle w:val="Code"/>
+      </w:pPr>
+      <w:r>
         <w:lastRenderedPageBreak/>
-        <w:t xml:space="preserve">Оголошення типу документу </w:t>
-      </w:r>
-      <w:r>
-        <w:rPr>
-          <w:rStyle w:val="CodeChar"/>
-        </w:rPr>
-        <w:t>&lt;!DOCTYPE html&gt;</w:t>
-      </w:r>
-      <w:r>
-        <w:t>,</w:t>
-      </w:r>
-      <w:r>
-        <w:rPr>
-          <w:rStyle w:val="CodeChar"/>
-        </w:rPr>
-        <w:t xml:space="preserve"> </w:t>
-      </w:r>
-      <w:r>
-        <w:t xml:space="preserve">кореневий елемент </w:t>
-      </w:r>
-      <w:r>
-        <w:rPr>
-          <w:rStyle w:val="CodeChar"/>
-        </w:rPr>
-        <w:t>&lt;html&gt;&lt;/html&gt;</w:t>
-      </w:r>
-      <w:r>
-        <w:rPr>
-          <w:lang w:val="en-US"/>
-        </w:rPr>
-        <w:t xml:space="preserve">, </w:t>
-      </w:r>
-      <w:r>
-        <w:t xml:space="preserve">секція голови </w:t>
-      </w:r>
-      <w:r>
-        <w:rPr>
-          <w:rStyle w:val="CodeChar"/>
-        </w:rPr>
-        <w:t>&lt;head&gt;&lt;/head&gt;</w:t>
-      </w:r>
-      <w:r>
-        <w:rPr>
-          <w:lang w:val="en-US"/>
-        </w:rPr>
-        <w:t xml:space="preserve">: </w:t>
-      </w:r>
-      <w:r>
-        <w:t xml:space="preserve">тут </w:t>
-      </w:r>
-      <w:r>
-        <w:rPr>
-          <w:rStyle w:val="CodeChar"/>
-        </w:rPr>
-        <w:t>&lt;title&gt;назваСторінки&lt;/title&gt;</w:t>
-      </w:r>
-      <w:r>
-        <w:rPr>
-          <w:lang w:val="en-US"/>
-        </w:rPr>
-        <w:t xml:space="preserve"> </w:t>
-      </w:r>
-      <w:r>
-        <w:t xml:space="preserve">і </w:t>
-      </w:r>
-      <w:r>
-        <w:rPr>
-          <w:rStyle w:val="CodeChar"/>
-        </w:rPr>
-        <w:t>&lt;meta /&gt;</w:t>
-      </w:r>
-      <w:r>
-        <w:rPr>
-          <w:lang w:val="en-US"/>
-        </w:rPr>
-        <w:t xml:space="preserve"> </w:t>
-      </w:r>
-      <w:r>
-        <w:t xml:space="preserve">теги; секція тіла </w:t>
-      </w:r>
-      <w:r>
-        <w:rPr>
-          <w:rStyle w:val="CodeChar"/>
-        </w:rPr>
-        <w:t>&lt;body&gt;&lt;/body&gt;</w:t>
-      </w:r>
-      <w:r>
-        <w:rPr>
-          <w:lang w:val="en-US"/>
-        </w:rPr>
-        <w:t xml:space="preserve">: </w:t>
-      </w:r>
-      <w:r>
-        <w:t>тут вміст сторінки тегами форматування.</w:t>
-      </w:r>
-    </w:p>
-    <w:p>
-      <w:pPr>
-        <w:pStyle w:val="P"/>
-        <w:rPr>
-          <w:lang w:val="en-US"/>
-        </w:rPr>
-      </w:pPr>
-    </w:p>
-    <w:p>
-      <w:pPr>
-        <w:pStyle w:val="Code"/>
-      </w:pPr>
-      <w:r>
         <w:t>&lt;!DOCTYPE html&gt;</w:t>
       </w:r>
     </w:p>
@@ -926,10 +860,22 @@
           <w:b/>
           <w:bCs/>
         </w:rPr>
-        <w:t>хто вірує в Нього, не згинув, але мав життя вічне.</w:t>
-      </w:r>
-      <w:r>
-        <w:t>&lt;/strong&gt;</w:t>
+        <w:t xml:space="preserve">хто вірує в Нього, не згинув, але мав життя </w:t>
+      </w:r>
+      <w:proofErr w:type="gramStart"/>
+      <w:r>
+        <w:rPr>
+          <w:b/>
+          <w:bCs/>
+        </w:rPr>
+        <w:t>вічне.</w:t>
+      </w:r>
+      <w:r>
+        <w:t>&lt;</w:t>
+      </w:r>
+      <w:proofErr w:type="gramEnd"/>
+      <w:r>
+        <w:t>/strong&gt;</w:t>
       </w:r>
     </w:p>
     <w:p>
@@ -1094,7 +1040,6 @@
         <w:pStyle w:val="P"/>
       </w:pPr>
       <w:r>
-        <w:lastRenderedPageBreak/>
         <w:t>Чітка, коротка, інформативна.</w:t>
       </w:r>
     </w:p>

</xml_diff>